<commit_message>
Updated workflow and scripts
</commit_message>
<xml_diff>
--- a/Workflow Task Log.docx
+++ b/Workflow Task Log.docx
@@ -5,17 +5,33 @@
     <w:p>
       <w:pPr>
         <w:pStyle w:val="Heading1"/>
-      </w:pPr>
-      <w:r>
+        <w:spacing w:after="0"/>
+        <w:rPr>
+          <w:color w:val="0F9ED5" w:themeColor="accent4"/>
+        </w:rPr>
+      </w:pPr>
+      <w:r>
+        <w:rPr>
+          <w:color w:val="0F9ED5" w:themeColor="accent4"/>
+        </w:rPr>
         <w:t>Run Akshay’s Python Script</w:t>
       </w:r>
     </w:p>
     <w:p>
+      <w:pPr>
+        <w:spacing w:after="0"/>
+        <w:rPr>
+          <w:color w:val="7F7F7F" w:themeColor="text1" w:themeTint="80"/>
+        </w:rPr>
+      </w:pPr>
       <w:sdt>
         <w:sdtPr>
+          <w:rPr>
+            <w:color w:val="7F7F7F" w:themeColor="text1" w:themeTint="80"/>
+          </w:rPr>
           <w:id w:val="-955949338"/>
           <w14:checkbox>
-            <w14:checked w14:val="0"/>
+            <w14:checked w14:val="1"/>
             <w14:checkedState w14:val="2612" w14:font="MS Gothic"/>
             <w14:uncheckedState w14:val="2610" w14:font="MS Gothic"/>
           </w14:checkbox>
@@ -24,18 +40,45 @@
           <w:r>
             <w:rPr>
               <w:rFonts w:ascii="MS Gothic" w:eastAsia="MS Gothic" w:hAnsi="MS Gothic" w:hint="eastAsia"/>
+              <w:color w:val="7F7F7F" w:themeColor="text1" w:themeTint="80"/>
             </w:rPr>
-            <w:t>☐</w:t>
+            <w:t>☒</w:t>
           </w:r>
         </w:sdtContent>
       </w:sdt>
       <w:r>
-        <w:t>Get link to script</w:t>
-      </w:r>
-    </w:p>
-    <w:p>
+        <w:rPr>
+          <w:color w:val="7F7F7F" w:themeColor="text1" w:themeTint="80"/>
+        </w:rPr>
+        <w:t xml:space="preserve"> </w:t>
+      </w:r>
+      <w:r>
+        <w:rPr>
+          <w:color w:val="7F7F7F" w:themeColor="text1" w:themeTint="80"/>
+        </w:rPr>
+        <w:t xml:space="preserve">Get link to </w:t>
+      </w:r>
+      <w:hyperlink r:id="rId5" w:history="1">
+        <w:r>
+          <w:rPr>
+            <w:rStyle w:val="Hyperlink"/>
+            <w:color w:val="7F7F7F" w:themeColor="text1" w:themeTint="80"/>
+          </w:rPr>
+          <w:t>script</w:t>
+        </w:r>
+      </w:hyperlink>
+    </w:p>
+    <w:p>
+      <w:pPr>
+        <w:rPr>
+          <w:color w:val="0F9ED5" w:themeColor="accent4"/>
+        </w:rPr>
+      </w:pPr>
       <w:sdt>
         <w:sdtPr>
+          <w:rPr>
+            <w:color w:val="0F9ED5" w:themeColor="accent4"/>
+          </w:rPr>
           <w:id w:val="1497683478"/>
           <w14:checkbox>
             <w14:checked w14:val="0"/>
@@ -46,28 +89,71 @@
         <w:sdtContent>
           <w:r>
             <w:rPr>
-              <w:rFonts w:ascii="MS Gothic" w:eastAsia="MS Gothic" w:hAnsi="MS Gothic" w:hint="eastAsia"/>
+              <w:rFonts w:eastAsia="MS Gothic"/>
+              <w:color w:val="0F9ED5" w:themeColor="accent4"/>
             </w:rPr>
             <w:t>☐</w:t>
           </w:r>
         </w:sdtContent>
       </w:sdt>
       <w:r>
-        <w:t xml:space="preserve">See what file types are accepted in this script, tweak as needed. </w:t>
+        <w:rPr>
+          <w:color w:val="0F9ED5" w:themeColor="accent4"/>
+        </w:rPr>
+        <w:t xml:space="preserve"> </w:t>
+      </w:r>
+      <w:r>
+        <w:rPr>
+          <w:color w:val="0F9ED5" w:themeColor="accent4"/>
+        </w:rPr>
+        <w:t>Verify</w:t>
+      </w:r>
+      <w:r>
+        <w:rPr>
+          <w:color w:val="0F9ED5" w:themeColor="accent4"/>
+        </w:rPr>
+        <w:t xml:space="preserve"> what file types are accepted in this script, tweak as needed.</w:t>
+      </w:r>
+      <w:r>
+        <w:rPr>
+          <w:color w:val="0F9ED5" w:themeColor="accent4"/>
+        </w:rPr>
+        <w:t xml:space="preserve"> I believe only .csv or .xlsx</w:t>
       </w:r>
     </w:p>
     <w:p>
       <w:pPr>
         <w:pStyle w:val="Heading1"/>
+        <w:spacing w:before="0" w:after="0"/>
+        <w:rPr>
+          <w:color w:val="4EA72E" w:themeColor="accent6"/>
+        </w:rPr>
+      </w:pPr>
+      <w:r>
+        <w:rPr>
+          <w:color w:val="4EA72E" w:themeColor="accent6"/>
+        </w:rPr>
+        <w:t>For any un-identified fields, continue with Liezl’s script to use the OpenAI API code</w:t>
+      </w:r>
+      <w:r>
+        <w:rPr>
+          <w:color w:val="4EA72E" w:themeColor="accent6"/>
+        </w:rPr>
+        <w:t xml:space="preserve"> (via Assistant feature)</w:t>
+      </w:r>
+    </w:p>
+    <w:p>
+      <w:pPr>
         <w:spacing w:after="0"/>
-      </w:pPr>
-      <w:r>
-        <w:t>For any un-identified fields, continue with Liezl’s script to use the OpenAI API code</w:t>
-      </w:r>
-    </w:p>
-    <w:p>
+        <w:rPr>
+          <w:color w:val="7F7F7F" w:themeColor="text1" w:themeTint="80"/>
+        </w:rPr>
+      </w:pPr>
       <w:sdt>
         <w:sdtPr>
+          <w:rPr>
+            <w:color w:val="7F7F7F" w:themeColor="text1" w:themeTint="80"/>
+          </w:rPr>
           <w:id w:val="2022663659"/>
           <w14:checkbox>
             <w14:checked w14:val="1"/>
@@ -79,26 +165,40 @@
           <w:r>
             <w:rPr>
               <w:rFonts w:ascii="MS Gothic" w:eastAsia="MS Gothic" w:hAnsi="MS Gothic" w:hint="eastAsia"/>
+              <w:color w:val="7F7F7F" w:themeColor="text1" w:themeTint="80"/>
             </w:rPr>
             <w:t>☒</w:t>
           </w:r>
         </w:sdtContent>
       </w:sdt>
       <w:r>
+        <w:rPr>
+          <w:color w:val="7F7F7F" w:themeColor="text1" w:themeTint="80"/>
+        </w:rPr>
         <w:t xml:space="preserve">Set up </w:t>
       </w:r>
-      <w:hyperlink r:id="rId5" w:history="1">
+      <w:hyperlink r:id="rId6" w:history="1">
         <w:r>
           <w:rPr>
             <w:rStyle w:val="Hyperlink"/>
+            <w:color w:val="7F7F7F" w:themeColor="text1" w:themeTint="80"/>
           </w:rPr>
           <w:t>GH repo</w:t>
         </w:r>
       </w:hyperlink>
     </w:p>
     <w:p>
+      <w:pPr>
+        <w:spacing w:after="0"/>
+        <w:rPr>
+          <w:color w:val="4EA72E" w:themeColor="accent6"/>
+        </w:rPr>
+      </w:pPr>
       <w:sdt>
         <w:sdtPr>
+          <w:rPr>
+            <w:color w:val="4EA72E" w:themeColor="accent6"/>
+          </w:rPr>
           <w:id w:val="1360850967"/>
           <w14:checkbox>
             <w14:checked w14:val="0"/>
@@ -110,21 +210,29 @@
           <w:r>
             <w:rPr>
               <w:rFonts w:ascii="MS Gothic" w:eastAsia="MS Gothic" w:hAnsi="MS Gothic" w:hint="eastAsia"/>
+              <w:color w:val="4EA72E" w:themeColor="accent6"/>
             </w:rPr>
             <w:t>☐</w:t>
           </w:r>
         </w:sdtContent>
       </w:sdt>
       <w:r>
+        <w:rPr>
+          <w:color w:val="4EA72E" w:themeColor="accent6"/>
+        </w:rPr>
         <w:t xml:space="preserve">Test functionality/accuracy </w:t>
       </w:r>
       <w:r>
+        <w:rPr>
+          <w:color w:val="4EA72E" w:themeColor="accent6"/>
+        </w:rPr>
         <w:t xml:space="preserve">of </w:t>
       </w:r>
-      <w:hyperlink r:id="rId6" w:history="1">
+      <w:hyperlink r:id="rId7" w:history="1">
         <w:r>
           <w:rPr>
             <w:rStyle w:val="Hyperlink"/>
+            <w:color w:val="4EA72E" w:themeColor="accent6"/>
           </w:rPr>
           <w:t>script</w:t>
         </w:r>
@@ -137,8 +245,14 @@
           <w:ilvl w:val="0"/>
           <w:numId w:val="1"/>
         </w:numPr>
-      </w:pPr>
-      <w:r>
+        <w:rPr>
+          <w:color w:val="4EA72E" w:themeColor="accent6"/>
+        </w:rPr>
+      </w:pPr>
+      <w:r>
+        <w:rPr>
+          <w:color w:val="4EA72E" w:themeColor="accent6"/>
+        </w:rPr>
         <w:t>Ongoing development. See GH for updates</w:t>
       </w:r>
     </w:p>
@@ -149,14 +263,21 @@
           <w:ilvl w:val="0"/>
           <w:numId w:val="1"/>
         </w:numPr>
-      </w:pPr>
-      <w:r>
+        <w:rPr>
+          <w:color w:val="4EA72E" w:themeColor="accent6"/>
+        </w:rPr>
+      </w:pPr>
+      <w:r>
+        <w:rPr>
+          <w:color w:val="4EA72E" w:themeColor="accent6"/>
+        </w:rPr>
         <w:t xml:space="preserve">Tracking progress in </w:t>
       </w:r>
-      <w:hyperlink r:id="rId7" w:history="1">
+      <w:hyperlink r:id="rId8" w:history="1">
         <w:r>
           <w:rPr>
             <w:rStyle w:val="Hyperlink"/>
+            <w:color w:val="4EA72E" w:themeColor="accent6"/>
           </w:rPr>
           <w:t>Jira</w:t>
         </w:r>
@@ -165,15 +286,29 @@
     <w:p>
       <w:pPr>
         <w:pStyle w:val="Heading1"/>
-        <w:spacing w:after="0"/>
-      </w:pPr>
-      <w:r>
+        <w:spacing w:before="0" w:after="0"/>
+        <w:rPr>
+          <w:color w:val="4EA72E" w:themeColor="accent6"/>
+        </w:rPr>
+      </w:pPr>
+      <w:r>
+        <w:rPr>
+          <w:color w:val="4EA72E" w:themeColor="accent6"/>
+        </w:rPr>
         <w:t>Parse unidentified field(s) that need further evaluation</w:t>
       </w:r>
     </w:p>
     <w:p>
+      <w:pPr>
+        <w:rPr>
+          <w:color w:val="4EA72E" w:themeColor="accent6"/>
+        </w:rPr>
+      </w:pPr>
       <w:sdt>
         <w:sdtPr>
+          <w:rPr>
+            <w:color w:val="4EA72E" w:themeColor="accent6"/>
+          </w:rPr>
           <w:id w:val="-336857670"/>
           <w14:checkbox>
             <w14:checked w14:val="0"/>
@@ -185,28 +320,301 @@
           <w:r>
             <w:rPr>
               <w:rFonts w:ascii="MS Gothic" w:eastAsia="MS Gothic" w:hAnsi="MS Gothic" w:hint="eastAsia"/>
+              <w:color w:val="4EA72E" w:themeColor="accent6"/>
             </w:rPr>
             <w:t>☐</w:t>
           </w:r>
         </w:sdtContent>
       </w:sdt>
       <w:r>
+        <w:rPr>
+          <w:color w:val="4EA72E" w:themeColor="accent6"/>
+        </w:rPr>
         <w:t xml:space="preserve"> Create script that pulls the row(s) (or entries if JSON) that Akshay’s code could not identify</w:t>
       </w:r>
     </w:p>
     <w:p>
       <w:pPr>
         <w:pStyle w:val="Heading1"/>
+        <w:spacing w:before="0" w:after="0"/>
+        <w:rPr>
+          <w:color w:val="4EA72E" w:themeColor="accent6"/>
+        </w:rPr>
+      </w:pPr>
+      <w:r>
+        <w:rPr>
+          <w:color w:val="4EA72E" w:themeColor="accent6"/>
+        </w:rPr>
+        <w:t>Transform un-identified field(s) to JSON</w:t>
+      </w:r>
+    </w:p>
+    <w:p>
+      <w:pPr>
         <w:spacing w:after="0"/>
-      </w:pPr>
-      <w:r>
-        <w:t>Transform un-identified field(s) to JSON</w:t>
-      </w:r>
-    </w:p>
-    <w:p>
+        <w:rPr>
+          <w:color w:val="7F7F7F" w:themeColor="text1" w:themeTint="80"/>
+        </w:rPr>
+      </w:pPr>
       <w:sdt>
         <w:sdtPr>
+          <w:rPr>
+            <w:color w:val="7F7F7F" w:themeColor="text1" w:themeTint="80"/>
+          </w:rPr>
           <w:id w:val="1241528227"/>
+          <w14:checkbox>
+            <w14:checked w14:val="1"/>
+            <w14:checkedState w14:val="2612" w14:font="MS Gothic"/>
+            <w14:uncheckedState w14:val="2610" w14:font="MS Gothic"/>
+          </w14:checkbox>
+        </w:sdtPr>
+        <w:sdtContent>
+          <w:r>
+            <w:rPr>
+              <w:rFonts w:ascii="MS Gothic" w:eastAsia="MS Gothic" w:hAnsi="MS Gothic" w:hint="eastAsia"/>
+              <w:color w:val="7F7F7F" w:themeColor="text1" w:themeTint="80"/>
+            </w:rPr>
+            <w:t>☒</w:t>
+          </w:r>
+        </w:sdtContent>
+      </w:sdt>
+      <w:r>
+        <w:rPr>
+          <w:color w:val="7F7F7F" w:themeColor="text1" w:themeTint="80"/>
+        </w:rPr>
+        <w:t xml:space="preserve"> After parsing the unidentified field(s), incorporate </w:t>
+      </w:r>
+      <w:hyperlink r:id="rId9" w:history="1">
+        <w:r>
+          <w:rPr>
+            <w:rStyle w:val="Hyperlink"/>
+            <w:color w:val="7F7F7F" w:themeColor="text1" w:themeTint="80"/>
+          </w:rPr>
+          <w:t>this script</w:t>
+        </w:r>
+      </w:hyperlink>
+      <w:r>
+        <w:rPr>
+          <w:color w:val="7F7F7F" w:themeColor="text1" w:themeTint="80"/>
+        </w:rPr>
+        <w:t xml:space="preserve"> to transform into JSON format (if needed)</w:t>
+      </w:r>
+    </w:p>
+    <w:p>
+      <w:pPr>
+        <w:ind w:left="720"/>
+        <w:rPr>
+          <w:i/>
+          <w:iCs/>
+          <w:color w:val="4EA72E" w:themeColor="accent6"/>
+        </w:rPr>
+      </w:pPr>
+      <w:r>
+        <w:rPr>
+          <w:i/>
+          <w:iCs/>
+          <w:color w:val="4EA72E" w:themeColor="accent6"/>
+        </w:rPr>
+        <w:t xml:space="preserve">Note: see </w:t>
+      </w:r>
+      <w:r>
+        <w:rPr>
+          <w:b/>
+          <w:bCs/>
+          <w:i/>
+          <w:iCs/>
+          <w:color w:val="4EA72E" w:themeColor="accent6"/>
+        </w:rPr>
+        <w:t>JSONconverter_forHEALCDEDD_v2024_06-25</w:t>
+      </w:r>
+      <w:r>
+        <w:rPr>
+          <w:b/>
+          <w:bCs/>
+          <w:i/>
+          <w:iCs/>
+          <w:color w:val="4EA72E" w:themeColor="accent6"/>
+        </w:rPr>
+        <w:t>.py</w:t>
+      </w:r>
+      <w:r>
+        <w:rPr>
+          <w:i/>
+          <w:iCs/>
+          <w:color w:val="4EA72E" w:themeColor="accent6"/>
+        </w:rPr>
+        <w:t xml:space="preserve"> </w:t>
+      </w:r>
+    </w:p>
+    <w:p>
+      <w:pPr>
+        <w:pStyle w:val="Heading1"/>
+        <w:spacing w:before="0" w:after="0"/>
+        <w:rPr>
+          <w:color w:val="4EA72E" w:themeColor="accent6"/>
+        </w:rPr>
+      </w:pPr>
+      <w:r>
+        <w:rPr>
+          <w:color w:val="4EA72E" w:themeColor="accent6"/>
+        </w:rPr>
+        <w:t>Load JSON data dictionary</w:t>
+      </w:r>
+    </w:p>
+    <w:p>
+      <w:pPr>
+        <w:rPr>
+          <w:color w:val="7F7F7F" w:themeColor="text1" w:themeTint="80"/>
+        </w:rPr>
+      </w:pPr>
+      <w:sdt>
+        <w:sdtPr>
+          <w:rPr>
+            <w:color w:val="7F7F7F" w:themeColor="text1" w:themeTint="80"/>
+          </w:rPr>
+          <w:id w:val="-92320545"/>
+          <w14:checkbox>
+            <w14:checked w14:val="1"/>
+            <w14:checkedState w14:val="2612" w14:font="MS Gothic"/>
+            <w14:uncheckedState w14:val="2610" w14:font="MS Gothic"/>
+          </w14:checkbox>
+        </w:sdtPr>
+        <w:sdtContent>
+          <w:r>
+            <w:rPr>
+              <w:rFonts w:ascii="MS Gothic" w:eastAsia="MS Gothic" w:hAnsi="MS Gothic" w:hint="eastAsia"/>
+              <w:color w:val="7F7F7F" w:themeColor="text1" w:themeTint="80"/>
+            </w:rPr>
+            <w:t>☒</w:t>
+          </w:r>
+        </w:sdtContent>
+      </w:sdt>
+      <w:r>
+        <w:rPr>
+          <w:color w:val="7F7F7F" w:themeColor="text1" w:themeTint="80"/>
+        </w:rPr>
+        <w:t xml:space="preserve"> </w:t>
+      </w:r>
+      <w:r>
+        <w:rPr>
+          <w:color w:val="7F7F7F" w:themeColor="text1" w:themeTint="80"/>
+        </w:rPr>
+        <w:t xml:space="preserve">Incorporated </w:t>
+      </w:r>
+    </w:p>
+    <w:p>
+      <w:pPr>
+        <w:pStyle w:val="Heading2"/>
+        <w:spacing w:after="0"/>
+        <w:rPr>
+          <w:color w:val="4EA72E" w:themeColor="accent6"/>
+        </w:rPr>
+      </w:pPr>
+      <w:r>
+        <w:rPr>
+          <w:color w:val="4EA72E" w:themeColor="accent6"/>
+        </w:rPr>
+        <w:t>OpenAI Call to CDE ID Detective</w:t>
+      </w:r>
+      <w:r>
+        <w:rPr>
+          <w:color w:val="4EA72E" w:themeColor="accent6"/>
+        </w:rPr>
+        <w:t xml:space="preserve"> Part 1</w:t>
+      </w:r>
+    </w:p>
+    <w:p>
+      <w:pPr>
+        <w:spacing w:after="0"/>
+        <w:rPr>
+          <w:color w:val="7F7F7F" w:themeColor="text1" w:themeTint="80"/>
+        </w:rPr>
+      </w:pPr>
+      <w:sdt>
+        <w:sdtPr>
+          <w:rPr>
+            <w:color w:val="7F7F7F" w:themeColor="text1" w:themeTint="80"/>
+          </w:rPr>
+          <w:id w:val="-662162225"/>
+          <w14:checkbox>
+            <w14:checked w14:val="1"/>
+            <w14:checkedState w14:val="2612" w14:font="MS Gothic"/>
+            <w14:uncheckedState w14:val="2610" w14:font="MS Gothic"/>
+          </w14:checkbox>
+        </w:sdtPr>
+        <w:sdtContent>
+          <w:r>
+            <w:rPr>
+              <w:rFonts w:ascii="MS Gothic" w:eastAsia="MS Gothic" w:hAnsi="MS Gothic" w:hint="eastAsia"/>
+              <w:color w:val="7F7F7F" w:themeColor="text1" w:themeTint="80"/>
+            </w:rPr>
+            <w:t>☒</w:t>
+          </w:r>
+        </w:sdtContent>
+      </w:sdt>
+      <w:r>
+        <w:rPr>
+          <w:color w:val="7F7F7F" w:themeColor="text1" w:themeTint="80"/>
+        </w:rPr>
+        <w:t xml:space="preserve"> </w:t>
+      </w:r>
+      <w:r>
+        <w:rPr>
+          <w:color w:val="7F7F7F" w:themeColor="text1" w:themeTint="80"/>
+        </w:rPr>
+        <w:t>Incorporated</w:t>
+      </w:r>
+    </w:p>
+    <w:p>
+      <w:pPr>
+        <w:ind w:left="720"/>
+        <w:rPr>
+          <w:i/>
+          <w:iCs/>
+          <w:color w:val="4EA72E" w:themeColor="accent6"/>
+        </w:rPr>
+      </w:pPr>
+      <w:r>
+        <w:rPr>
+          <w:i/>
+          <w:iCs/>
+          <w:color w:val="4EA72E" w:themeColor="accent6"/>
+        </w:rPr>
+        <w:t>Note: You cannot have file retrieval enabled AND JSON formatting response enabled at the same time, it was recommended to have 2 different assistants performing these tasks independently (1. Retrieving from the CDE knowledge base and creating a response and 2. Take the response from part 1 and standardize the output in desired JSON format)</w:t>
+      </w:r>
+    </w:p>
+    <w:p>
+      <w:pPr>
+        <w:pStyle w:val="Heading2"/>
+        <w:spacing w:after="0"/>
+        <w:rPr>
+          <w:color w:val="4EA72E" w:themeColor="accent6"/>
+        </w:rPr>
+      </w:pPr>
+      <w:r>
+        <w:rPr>
+          <w:color w:val="4EA72E" w:themeColor="accent6"/>
+        </w:rPr>
+        <w:t xml:space="preserve">OpenAI Call to CDE ID Detective Part </w:t>
+      </w:r>
+      <w:r>
+        <w:rPr>
+          <w:color w:val="4EA72E" w:themeColor="accent6"/>
+        </w:rPr>
+        <w:t>2</w:t>
+      </w:r>
+    </w:p>
+    <w:p>
+      <w:pPr>
+        <w:rPr>
+          <w:color w:val="4EA72E" w:themeColor="accent6"/>
+        </w:rPr>
+      </w:pPr>
+      <w:sdt>
+        <w:sdtPr>
+          <w:rPr>
+            <w:color w:val="4EA72E" w:themeColor="accent6"/>
+          </w:rPr>
+          <w:id w:val="855541779"/>
           <w14:checkbox>
             <w14:checked w14:val="0"/>
             <w14:checkedState w14:val="2612" w14:font="MS Gothic"/>
@@ -217,70 +625,47 @@
           <w:r>
             <w:rPr>
               <w:rFonts w:ascii="MS Gothic" w:eastAsia="MS Gothic" w:hAnsi="MS Gothic" w:hint="eastAsia"/>
+              <w:color w:val="4EA72E" w:themeColor="accent6"/>
             </w:rPr>
             <w:t>☐</w:t>
           </w:r>
         </w:sdtContent>
       </w:sdt>
       <w:r>
-        <w:t xml:space="preserve"> After parsing the unidentified field(s), incorporate </w:t>
-      </w:r>
-      <w:hyperlink r:id="rId8" w:history="1">
-        <w:r>
-          <w:rPr>
-            <w:rStyle w:val="Hyperlink"/>
-          </w:rPr>
-          <w:t>this script</w:t>
-        </w:r>
-      </w:hyperlink>
-      <w:r>
-        <w:t xml:space="preserve"> to transform into JSON format (if needed)</w:t>
-      </w:r>
-    </w:p>
-    <w:p>
-      <w:pPr>
-        <w:pStyle w:val="Heading1"/>
+        <w:rPr>
+          <w:color w:val="4EA72E" w:themeColor="accent6"/>
+        </w:rPr>
+        <w:t xml:space="preserve"> Script intended to utilize JSON response setting for parsing relevant information</w:t>
+      </w:r>
+    </w:p>
+    <w:p>
+      <w:pPr>
+        <w:pStyle w:val="Heading2"/>
         <w:spacing w:after="0"/>
-      </w:pPr>
-      <w:r>
-        <w:t>Load JSON data dictionary</w:t>
-      </w:r>
-    </w:p>
-    <w:p>
-      <w:r>
-        <w:t xml:space="preserve">Incorporated </w:t>
-      </w:r>
-    </w:p>
-    <w:p>
-      <w:pPr>
-        <w:pStyle w:val="Heading1"/>
+        <w:rPr>
+          <w:color w:val="4EA72E" w:themeColor="accent6"/>
+        </w:rPr>
+      </w:pPr>
+      <w:r>
+        <w:rPr>
+          <w:color w:val="4EA72E" w:themeColor="accent6"/>
+        </w:rPr>
+        <w:t>OpenAI Call to Fine-Tuning CDE ID Model</w:t>
+      </w:r>
+    </w:p>
+    <w:p>
+      <w:pPr>
         <w:spacing w:after="0"/>
-      </w:pPr>
-      <w:r>
-        <w:t>OpenAI Call to CDE ID Detective</w:t>
-      </w:r>
-    </w:p>
-    <w:p>
-      <w:r>
-        <w:t>Incorporated</w:t>
-      </w:r>
-    </w:p>
-    <w:p>
-      <w:pPr>
-        <w:pStyle w:val="Heading1"/>
-        <w:spacing w:after="0"/>
-      </w:pPr>
-      <w:r>
-        <w:t xml:space="preserve">OpenAI </w:t>
-      </w:r>
-      <w:r>
-        <w:t>Output</w:t>
-      </w:r>
-    </w:p>
-    <w:p>
+        <w:rPr>
+          <w:color w:val="4EA72E" w:themeColor="accent6"/>
+        </w:rPr>
+      </w:pPr>
       <w:sdt>
         <w:sdtPr>
-          <w:id w:val="-1289812533"/>
+          <w:rPr>
+            <w:color w:val="4EA72E" w:themeColor="accent6"/>
+          </w:rPr>
+          <w:id w:val="-928350032"/>
           <w14:checkbox>
             <w14:checked w14:val="0"/>
             <w14:checkedState w14:val="2612" w14:font="MS Gothic"/>
@@ -291,18 +676,251 @@
           <w:r>
             <w:rPr>
               <w:rFonts w:ascii="MS Gothic" w:eastAsia="MS Gothic" w:hAnsi="MS Gothic" w:hint="eastAsia"/>
+              <w:color w:val="4EA72E" w:themeColor="accent6"/>
             </w:rPr>
             <w:t>☐</w:t>
           </w:r>
         </w:sdtContent>
       </w:sdt>
       <w:r>
-        <w:t>Fine-tune output to be as desired</w:t>
-      </w:r>
-    </w:p>
-    <w:p>
+        <w:rPr>
+          <w:color w:val="4EA72E" w:themeColor="accent6"/>
+        </w:rPr>
+        <w:t xml:space="preserve"> Create training data (in progress)</w:t>
+      </w:r>
+    </w:p>
+    <w:p>
+      <w:pPr>
+        <w:spacing w:after="0"/>
+        <w:ind w:left="720"/>
+        <w:rPr>
+          <w:i/>
+          <w:iCs/>
+          <w:color w:val="4EA72E" w:themeColor="accent6"/>
+        </w:rPr>
+      </w:pPr>
+      <w:r>
+        <w:rPr>
+          <w:i/>
+          <w:iCs/>
+          <w:color w:val="4EA72E" w:themeColor="accent6"/>
+        </w:rPr>
+        <w:t xml:space="preserve">Note: see </w:t>
+      </w:r>
+      <w:r>
+        <w:rPr>
+          <w:b/>
+          <w:bCs/>
+          <w:i/>
+          <w:iCs/>
+          <w:color w:val="4EA72E" w:themeColor="accent6"/>
+        </w:rPr>
+        <w:t>trainingdata_v2024-07-24_module1.jsonl</w:t>
+      </w:r>
+      <w:r>
+        <w:rPr>
+          <w:i/>
+          <w:iCs/>
+          <w:color w:val="4EA72E" w:themeColor="accent6"/>
+        </w:rPr>
+        <w:t xml:space="preserve"> visit </w:t>
+      </w:r>
+      <w:hyperlink r:id="rId10" w:history="1">
+        <w:r>
+          <w:rPr>
+            <w:rStyle w:val="Hyperlink"/>
+            <w:i/>
+            <w:iCs/>
+            <w:color w:val="4EA72E" w:themeColor="accent6"/>
+          </w:rPr>
+          <w:t>OpenAI guide</w:t>
+        </w:r>
+      </w:hyperlink>
+      <w:r>
+        <w:rPr>
+          <w:i/>
+          <w:iCs/>
+          <w:color w:val="4EA72E" w:themeColor="accent6"/>
+        </w:rPr>
+        <w:t xml:space="preserve"> for formatting. </w:t>
+      </w:r>
+    </w:p>
+    <w:p>
+      <w:pPr>
+        <w:spacing w:after="0"/>
+        <w:rPr>
+          <w:color w:val="4EA72E" w:themeColor="accent6"/>
+        </w:rPr>
+      </w:pPr>
       <w:sdt>
         <w:sdtPr>
+          <w:rPr>
+            <w:color w:val="4EA72E" w:themeColor="accent6"/>
+          </w:rPr>
+          <w:id w:val="269663468"/>
+          <w14:checkbox>
+            <w14:checked w14:val="0"/>
+            <w14:checkedState w14:val="2612" w14:font="MS Gothic"/>
+            <w14:uncheckedState w14:val="2610" w14:font="MS Gothic"/>
+          </w14:checkbox>
+        </w:sdtPr>
+        <w:sdtContent>
+          <w:r>
+            <w:rPr>
+              <w:rFonts w:ascii="MS Gothic" w:eastAsia="MS Gothic" w:hAnsi="MS Gothic" w:hint="eastAsia"/>
+              <w:color w:val="4EA72E" w:themeColor="accent6"/>
+            </w:rPr>
+            <w:t>☐</w:t>
+          </w:r>
+        </w:sdtContent>
+      </w:sdt>
+      <w:r>
+        <w:rPr>
+          <w:color w:val="4EA72E" w:themeColor="accent6"/>
+        </w:rPr>
+        <w:t xml:space="preserve"> Load training data</w:t>
+      </w:r>
+    </w:p>
+    <w:p>
+      <w:pPr>
+        <w:spacing w:after="0"/>
+        <w:ind w:left="720"/>
+        <w:rPr>
+          <w:i/>
+          <w:iCs/>
+          <w:color w:val="4EA72E" w:themeColor="accent6"/>
+        </w:rPr>
+      </w:pPr>
+      <w:r>
+        <w:rPr>
+          <w:i/>
+          <w:iCs/>
+          <w:color w:val="4EA72E" w:themeColor="accent6"/>
+        </w:rPr>
+        <w:t xml:space="preserve">Note: </w:t>
+      </w:r>
+      <w:r>
+        <w:rPr>
+          <w:i/>
+          <w:iCs/>
+          <w:color w:val="4EA72E" w:themeColor="accent6"/>
+        </w:rPr>
+        <w:t xml:space="preserve">Tried to load sample training data on 2024-07-25 and it failed </w:t>
+      </w:r>
+      <w:r>
+        <w:rPr>
+          <w:rFonts w:ascii="Segoe UI Symbol" w:hAnsi="Segoe UI Symbol" w:cs="Segoe UI Symbol"/>
+          <w:i/>
+          <w:iCs/>
+          <w:color w:val="4EA72E" w:themeColor="accent6"/>
+        </w:rPr>
+        <w:t>☹</w:t>
+      </w:r>
+    </w:p>
+    <w:p>
+      <w:pPr>
+        <w:spacing w:after="0"/>
+        <w:rPr>
+          <w:color w:val="4EA72E" w:themeColor="accent6"/>
+        </w:rPr>
+      </w:pPr>
+      <w:sdt>
+        <w:sdtPr>
+          <w:rPr>
+            <w:color w:val="4EA72E" w:themeColor="accent6"/>
+          </w:rPr>
+          <w:id w:val="860250812"/>
+          <w14:checkbox>
+            <w14:checked w14:val="0"/>
+            <w14:checkedState w14:val="2612" w14:font="MS Gothic"/>
+            <w14:uncheckedState w14:val="2610" w14:font="MS Gothic"/>
+          </w14:checkbox>
+        </w:sdtPr>
+        <w:sdtContent>
+          <w:r>
+            <w:rPr>
+              <w:rFonts w:ascii="MS Gothic" w:eastAsia="MS Gothic" w:hAnsi="MS Gothic" w:hint="eastAsia"/>
+              <w:color w:val="4EA72E" w:themeColor="accent6"/>
+            </w:rPr>
+            <w:t>☐</w:t>
+          </w:r>
+        </w:sdtContent>
+      </w:sdt>
+      <w:r>
+        <w:rPr>
+          <w:color w:val="4EA72E" w:themeColor="accent6"/>
+        </w:rPr>
+        <w:t xml:space="preserve"> Test training data for accuracy</w:t>
+      </w:r>
+    </w:p>
+    <w:p>
+      <w:pPr>
+        <w:rPr>
+          <w:color w:val="4EA72E" w:themeColor="accent6"/>
+        </w:rPr>
+      </w:pPr>
+      <w:sdt>
+        <w:sdtPr>
+          <w:rPr>
+            <w:color w:val="4EA72E" w:themeColor="accent6"/>
+          </w:rPr>
+          <w:id w:val="-1197384879"/>
+          <w14:checkbox>
+            <w14:checked w14:val="0"/>
+            <w14:checkedState w14:val="2612" w14:font="MS Gothic"/>
+            <w14:uncheckedState w14:val="2610" w14:font="MS Gothic"/>
+          </w14:checkbox>
+        </w:sdtPr>
+        <w:sdtContent>
+          <w:r>
+            <w:rPr>
+              <w:rFonts w:ascii="MS Gothic" w:eastAsia="MS Gothic" w:hAnsi="MS Gothic" w:hint="eastAsia"/>
+              <w:color w:val="4EA72E" w:themeColor="accent6"/>
+            </w:rPr>
+            <w:t>☐</w:t>
+          </w:r>
+        </w:sdtContent>
+      </w:sdt>
+      <w:r>
+        <w:rPr>
+          <w:color w:val="4EA72E" w:themeColor="accent6"/>
+        </w:rPr>
+        <w:t xml:space="preserve"> Create python script</w:t>
+      </w:r>
+    </w:p>
+    <w:p>
+      <w:pPr>
+        <w:pStyle w:val="Heading1"/>
+        <w:spacing w:after="0"/>
+        <w:rPr>
+          <w:color w:val="4EA72E" w:themeColor="accent6"/>
+        </w:rPr>
+      </w:pPr>
+      <w:r>
+        <w:rPr>
+          <w:color w:val="4EA72E" w:themeColor="accent6"/>
+        </w:rPr>
+        <w:lastRenderedPageBreak/>
+        <w:t xml:space="preserve">OpenAI </w:t>
+      </w:r>
+      <w:r>
+        <w:rPr>
+          <w:color w:val="4EA72E" w:themeColor="accent6"/>
+        </w:rPr>
+        <w:t>Output</w:t>
+      </w:r>
+    </w:p>
+    <w:p>
+      <w:pPr>
+        <w:rPr>
+          <w:color w:val="4EA72E" w:themeColor="accent6"/>
+        </w:rPr>
+      </w:pPr>
+      <w:sdt>
+        <w:sdtPr>
+          <w:rPr>
+            <w:color w:val="4EA72E" w:themeColor="accent6"/>
+          </w:rPr>
           <w:id w:val="-202328805"/>
           <w14:checkbox>
             <w14:checked w14:val="0"/>
@@ -314,19 +932,142 @@
           <w:r>
             <w:rPr>
               <w:rFonts w:ascii="MS Gothic" w:eastAsia="MS Gothic" w:hAnsi="MS Gothic" w:hint="eastAsia"/>
+              <w:color w:val="4EA72E" w:themeColor="accent6"/>
             </w:rPr>
             <w:t>☐</w:t>
           </w:r>
         </w:sdtContent>
       </w:sdt>
       <w:r>
+        <w:rPr>
+          <w:color w:val="4EA72E" w:themeColor="accent6"/>
+        </w:rPr>
         <w:t>Ensure consistency in output responses</w:t>
       </w:r>
     </w:p>
     <w:p>
+      <w:pPr>
+        <w:pStyle w:val="Heading1"/>
+        <w:spacing w:after="0"/>
+        <w:rPr>
+          <w:color w:val="A02B93" w:themeColor="accent5"/>
+        </w:rPr>
+      </w:pPr>
+      <w:r>
+        <w:rPr>
+          <w:color w:val="A02B93" w:themeColor="accent5"/>
+        </w:rPr>
+        <w:t>Pull in Gaurav’s code block to get the CDE link</w:t>
+      </w:r>
+    </w:p>
+    <w:p>
+      <w:pPr>
+        <w:rPr>
+          <w:color w:val="A02B93" w:themeColor="accent5"/>
+        </w:rPr>
+      </w:pPr>
       <w:sdt>
         <w:sdtPr>
-          <w:id w:val="-39822236"/>
+          <w:rPr>
+            <w:color w:val="A02B93" w:themeColor="accent5"/>
+          </w:rPr>
+          <w:id w:val="-244184140"/>
+          <w14:checkbox>
+            <w14:checked w14:val="1"/>
+            <w14:checkedState w14:val="2612" w14:font="MS Gothic"/>
+            <w14:uncheckedState w14:val="2610" w14:font="MS Gothic"/>
+          </w14:checkbox>
+        </w:sdtPr>
+        <w:sdtContent>
+          <w:r>
+            <w:rPr>
+              <w:rFonts w:ascii="MS Gothic" w:eastAsia="MS Gothic" w:hAnsi="MS Gothic" w:hint="eastAsia"/>
+              <w:color w:val="A02B93" w:themeColor="accent5"/>
+            </w:rPr>
+            <w:t>☒</w:t>
+          </w:r>
+        </w:sdtContent>
+      </w:sdt>
+      <w:r>
+        <w:rPr>
+          <w:color w:val="A02B93" w:themeColor="accent5"/>
+        </w:rPr>
+        <w:t xml:space="preserve">Get link to </w:t>
+      </w:r>
+      <w:hyperlink r:id="rId11" w:history="1">
+        <w:r>
+          <w:rPr>
+            <w:rStyle w:val="Hyperlink"/>
+            <w:color w:val="A02B93" w:themeColor="accent5"/>
+          </w:rPr>
+          <w:t>GH repo</w:t>
+        </w:r>
+      </w:hyperlink>
+    </w:p>
+    <w:p>
+      <w:pPr>
+        <w:pStyle w:val="Heading1"/>
+        <w:spacing w:after="0"/>
+        <w:rPr>
+          <w:color w:val="156082" w:themeColor="accent1"/>
+        </w:rPr>
+      </w:pPr>
+      <w:r>
+        <w:rPr>
+          <w:color w:val="156082" w:themeColor="accent1"/>
+        </w:rPr>
+        <w:t>Complete Output</w:t>
+      </w:r>
+    </w:p>
+    <w:p>
+      <w:pPr>
+        <w:spacing w:after="0"/>
+        <w:rPr>
+          <w:color w:val="156082" w:themeColor="accent1"/>
+        </w:rPr>
+      </w:pPr>
+      <w:sdt>
+        <w:sdtPr>
+          <w:rPr>
+            <w:color w:val="156082" w:themeColor="accent1"/>
+          </w:rPr>
+          <w:id w:val="-1867671935"/>
+          <w14:checkbox>
+            <w14:checked w14:val="1"/>
+            <w14:checkedState w14:val="2612" w14:font="MS Gothic"/>
+            <w14:uncheckedState w14:val="2610" w14:font="MS Gothic"/>
+          </w14:checkbox>
+        </w:sdtPr>
+        <w:sdtContent>
+          <w:r>
+            <w:rPr>
+              <w:rFonts w:ascii="MS Gothic" w:eastAsia="MS Gothic" w:hAnsi="MS Gothic" w:hint="eastAsia"/>
+              <w:color w:val="156082" w:themeColor="accent1"/>
+            </w:rPr>
+            <w:t>☒</w:t>
+          </w:r>
+        </w:sdtContent>
+      </w:sdt>
+      <w:r>
+        <w:rPr>
+          <w:color w:val="156082" w:themeColor="accent1"/>
+        </w:rPr>
+        <w:t xml:space="preserve"> Create example of desired complete output</w:t>
+      </w:r>
+    </w:p>
+    <w:p>
+      <w:pPr>
+        <w:spacing w:after="0"/>
+        <w:rPr>
+          <w:color w:val="156082" w:themeColor="accent1"/>
+        </w:rPr>
+      </w:pPr>
+      <w:sdt>
+        <w:sdtPr>
+          <w:rPr>
+            <w:color w:val="156082" w:themeColor="accent1"/>
+          </w:rPr>
+          <w:id w:val="-1624294386"/>
           <w14:checkbox>
             <w14:checked w14:val="0"/>
             <w14:checkedState w14:val="2612" w14:font="MS Gothic"/>
@@ -337,75 +1078,44 @@
           <w:r>
             <w:rPr>
               <w:rFonts w:ascii="MS Gothic" w:eastAsia="MS Gothic" w:hAnsi="MS Gothic" w:hint="eastAsia"/>
+              <w:color w:val="156082" w:themeColor="accent1"/>
             </w:rPr>
             <w:t>☐</w:t>
           </w:r>
         </w:sdtContent>
       </w:sdt>
       <w:r>
-        <w:t>Identify key items to parse into the final, completed output</w:t>
-      </w:r>
-    </w:p>
-    <w:p>
-      <w:pPr>
-        <w:pStyle w:val="Heading1"/>
+        <w:rPr>
+          <w:color w:val="156082" w:themeColor="accent1"/>
+        </w:rPr>
+        <w:t xml:space="preserve"> Identify which desired output works best for the code. </w:t>
+      </w:r>
+    </w:p>
+    <w:p>
+      <w:pPr>
         <w:spacing w:after="0"/>
-      </w:pPr>
-      <w:r>
-        <w:lastRenderedPageBreak/>
-        <w:t>Complete Output</w:t>
-      </w:r>
-    </w:p>
-    <w:p>
-      <w:pPr>
-        <w:spacing w:after="0"/>
-      </w:pPr>
-      <w:sdt>
-        <w:sdtPr>
-          <w:id w:val="393706757"/>
-          <w14:checkbox>
-            <w14:checked w14:val="0"/>
-            <w14:checkedState w14:val="2612" w14:font="MS Gothic"/>
-            <w14:uncheckedState w14:val="2610" w14:font="MS Gothic"/>
-          </w14:checkbox>
-        </w:sdtPr>
-        <w:sdtContent>
-          <w:r>
-            <w:rPr>
-              <w:rFonts w:ascii="MS Gothic" w:eastAsia="MS Gothic" w:hAnsi="MS Gothic" w:hint="eastAsia"/>
-            </w:rPr>
-            <w:t>☐</w:t>
-          </w:r>
-        </w:sdtContent>
-      </w:sdt>
-      <w:r>
-        <w:t>Incorporate Gaurav’s code block to gather the CDE link</w:t>
-      </w:r>
-    </w:p>
-    <w:p>
-      <w:pPr>
-        <w:spacing w:after="0"/>
-      </w:pPr>
-      <w:sdt>
-        <w:sdtPr>
-          <w:id w:val="-1867671935"/>
-          <w14:checkbox>
-            <w14:checked w14:val="0"/>
-            <w14:checkedState w14:val="2612" w14:font="MS Gothic"/>
-            <w14:uncheckedState w14:val="2610" w14:font="MS Gothic"/>
-          </w14:checkbox>
-        </w:sdtPr>
-        <w:sdtContent>
-          <w:r>
-            <w:rPr>
-              <w:rFonts w:ascii="MS Gothic" w:eastAsia="MS Gothic" w:hAnsi="MS Gothic" w:hint="eastAsia"/>
-            </w:rPr>
-            <w:t>☐</w:t>
-          </w:r>
-        </w:sdtContent>
-      </w:sdt>
-      <w:r>
-        <w:t>Finalize how complete output will look like</w:t>
+        <w:ind w:left="720"/>
+        <w:rPr>
+          <w:i/>
+          <w:iCs/>
+          <w:color w:val="156082" w:themeColor="accent1"/>
+        </w:rPr>
+      </w:pPr>
+      <w:r>
+        <w:rPr>
+          <w:i/>
+          <w:iCs/>
+          <w:color w:val="156082" w:themeColor="accent1"/>
+        </w:rPr>
+        <w:t>Note: Dug team prefers JSON file, but Excel can work. See 2 versions of desired outputs</w:t>
+      </w:r>
+      <w:r>
+        <w:rPr>
+          <w:i/>
+          <w:iCs/>
+          <w:color w:val="156082" w:themeColor="accent1"/>
+        </w:rPr>
+        <w:t xml:space="preserve"> (JSON file and Akshay’s output file)</w:t>
       </w:r>
     </w:p>
     <w:sectPr>
@@ -1081,7 +1791,6 @@
     <w:next w:val="Normal"/>
     <w:link w:val="Heading2Char"/>
     <w:uiPriority w:val="9"/>
-    <w:semiHidden/>
     <w:unhideWhenUsed/>
     <w:qFormat/>
     <w:rsid w:val="00BE2AA0"/>
@@ -1298,7 +2007,6 @@
     <w:basedOn w:val="DefaultParagraphFont"/>
     <w:link w:val="Heading2"/>
     <w:uiPriority w:val="9"/>
-    <w:semiHidden/>
     <w:rsid w:val="00BE2AA0"/>
     <w:rPr>
       <w:rFonts w:asciiTheme="majorHAnsi" w:eastAsiaTheme="majorEastAsia" w:hAnsiTheme="majorHAnsi" w:cstheme="majorBidi"/>

</xml_diff>